<commit_message>
changed WiFi to Wi-Fi to agree with CY standards
</commit_message>
<xml_diff>
--- a/labmanual/WW101-00a-SignoffSheet.docx
+++ b/labmanual/WW101-00a-SignoffSheet.docx
@@ -6,15 +6,27 @@
       <w:pPr>
         <w:pStyle w:val="Heading1"/>
       </w:pPr>
-      <w:bookmarkStart w:id="0" w:name="_GoBack"/>
-      <w:bookmarkEnd w:id="0"/>
       <w:r>
         <w:t>Signatures</w:t>
       </w:r>
     </w:p>
     <w:p>
       <w:r>
-        <w:t xml:space="preserve">You will be experimenting with various aspects of WICED WiFi by completing the exercises below. Labs are marked as “Basic” and “Advanced”. You should make </w:t>
+        <w:t>You will be experimenting with various aspects of WICED Wi</w:t>
+      </w:r>
+      <w:r>
+        <w:t>-</w:t>
+      </w:r>
+      <w:r>
+        <w:t>Fi</w:t>
+      </w:r>
+      <w:r>
+        <w:t>®</w:t>
+      </w:r>
+      <w:bookmarkStart w:id="0" w:name="_GoBack"/>
+      <w:bookmarkEnd w:id="0"/>
+      <w:r>
+        <w:t xml:space="preserve"> by completing the exercises below. Labs are marked as “Basic” and “Advanced”. You should make </w:t>
       </w:r>
       <w:r>
         <w:t>sure you complete at least the b</w:t>
@@ -3734,7 +3746,7 @@
                 <w:sz w:val="16"/>
                 <w:szCs w:val="18"/>
               </w:rPr>
-              <w:t>WiFi</w:t>
+              <w:t>Wi-Fi</w:t>
             </w:r>
             <w:r>
               <w:rPr>
@@ -6440,7 +6452,7 @@
                 <w:bCs/>
                 <w:noProof/>
               </w:rPr>
-              <w:t>1</w:t>
+              <w:t>2</w:t>
             </w:r>
             <w:r>
               <w:rPr>
@@ -9731,7 +9743,7 @@
   <w:style w:type="paragraph" w:default="1" w:styleId="Normal">
     <w:name w:val="Normal"/>
     <w:qFormat/>
-    <w:rsid w:val="00063039"/>
+    <w:rsid w:val="008D3787"/>
   </w:style>
   <w:style w:type="paragraph" w:styleId="Heading1">
     <w:name w:val="heading 1"/>
@@ -9851,7 +9863,7 @@
     <w:uiPriority w:val="1"/>
     <w:semiHidden/>
     <w:unhideWhenUsed/>
-    <w:rsid w:val="00063039"/>
+    <w:rsid w:val="008D3787"/>
   </w:style>
   <w:style w:type="table" w:default="1" w:styleId="TableNormal">
     <w:name w:val="Normal Table"/>
@@ -9873,7 +9885,7 @@
     <w:uiPriority w:val="99"/>
     <w:semiHidden/>
     <w:unhideWhenUsed/>
-    <w:rsid w:val="00063039"/>
+    <w:rsid w:val="008D3787"/>
   </w:style>
   <w:style w:type="paragraph" w:styleId="ListParagraph">
     <w:name w:val="List Paragraph"/>
@@ -10650,7 +10662,7 @@
 </file>
 
 <file path=customXml/itemProps1.xml><?xml version="1.0" encoding="utf-8"?>
-<ds:datastoreItem xmlns:ds="http://schemas.openxmlformats.org/officeDocument/2006/customXml" ds:itemID="{460022C5-EEFC-4A5B-B4FC-C58D7D4CB9E3}">
+<ds:datastoreItem xmlns:ds="http://schemas.openxmlformats.org/officeDocument/2006/customXml" ds:itemID="{ACDB0803-AD92-41AC-A08C-589A5D8BB968}">
   <ds:schemaRefs>
     <ds:schemaRef ds:uri="http://schemas.openxmlformats.org/officeDocument/2006/bibliography"/>
   </ds:schemaRefs>

</xml_diff>

<commit_message>
minor typo corrections, add MNO and VIRK to author list
</commit_message>
<xml_diff>
--- a/labmanual/WW101-00a-SignoffSheet.docx
+++ b/labmanual/WW101-00a-SignoffSheet.docx
@@ -23,8 +23,6 @@
       <w:r>
         <w:t>®</w:t>
       </w:r>
-      <w:bookmarkStart w:id="0" w:name="_GoBack"/>
-      <w:bookmarkEnd w:id="0"/>
       <w:r>
         <w:t xml:space="preserve"> by completing the exercises below. Labs are marked as “Basic” and “Advanced”. You should make </w:t>
       </w:r>
@@ -4364,6 +4362,22 @@
               </w:rPr>
               <w:t>06</w:t>
             </w:r>
+            <w:r>
+              <w:rPr>
+                <w:color w:val="000000"/>
+                <w:sz w:val="16"/>
+                <w:szCs w:val="18"/>
+              </w:rPr>
+              <w:t xml:space="preserve"> </w:t>
+            </w:r>
+            <w:r>
+              <w:rPr>
+                <w:color w:val="000000"/>
+                <w:sz w:val="16"/>
+                <w:szCs w:val="18"/>
+              </w:rPr>
+              <w:t>(Sockets / TLS)</w:t>
+            </w:r>
           </w:p>
         </w:tc>
         <w:tc>
@@ -4463,7 +4477,15 @@
                 <w:sz w:val="16"/>
                 <w:szCs w:val="18"/>
               </w:rPr>
-              <w:t xml:space="preserve"> a client to write data to the server using TCP packets</w:t>
+              <w:t xml:space="preserve"> a client to write data to the server using TCP </w:t>
+            </w:r>
+            <w:r>
+              <w:rPr>
+                <w:color w:val="000000"/>
+                <w:sz w:val="16"/>
+                <w:szCs w:val="18"/>
+              </w:rPr>
+              <w:t>streams</w:t>
             </w:r>
           </w:p>
         </w:tc>
@@ -4524,14 +4546,6 @@
               </w:rPr>
               <w:t>06</w:t>
             </w:r>
-            <w:r>
-              <w:rPr>
-                <w:color w:val="000000"/>
-                <w:sz w:val="16"/>
-                <w:szCs w:val="18"/>
-              </w:rPr>
-              <w:t xml:space="preserve"> (Sockets / TLS)</w:t>
-            </w:r>
           </w:p>
         </w:tc>
         <w:tc>
@@ -4775,8 +4789,26 @@
                 <w:sz w:val="16"/>
                 <w:szCs w:val="18"/>
               </w:rPr>
-              <w:t>Modify the client to use a TCP stream</w:t>
-            </w:r>
+              <w:t xml:space="preserve">Modify the client to use </w:t>
+            </w:r>
+            <w:r>
+              <w:rPr>
+                <w:color w:val="000000"/>
+                <w:sz w:val="16"/>
+                <w:szCs w:val="18"/>
+              </w:rPr>
+              <w:t xml:space="preserve">TCP </w:t>
+            </w:r>
+            <w:r>
+              <w:rPr>
+                <w:color w:val="000000"/>
+                <w:sz w:val="16"/>
+                <w:szCs w:val="18"/>
+              </w:rPr>
+              <w:t>packets</w:t>
+            </w:r>
+            <w:bookmarkStart w:id="0" w:name="_GoBack"/>
+            <w:bookmarkEnd w:id="0"/>
           </w:p>
         </w:tc>
       </w:tr>
@@ -9743,7 +9775,7 @@
   <w:style w:type="paragraph" w:default="1" w:styleId="Normal">
     <w:name w:val="Normal"/>
     <w:qFormat/>
-    <w:rsid w:val="008D3787"/>
+    <w:rsid w:val="00602386"/>
   </w:style>
   <w:style w:type="paragraph" w:styleId="Heading1">
     <w:name w:val="heading 1"/>
@@ -9863,7 +9895,7 @@
     <w:uiPriority w:val="1"/>
     <w:semiHidden/>
     <w:unhideWhenUsed/>
-    <w:rsid w:val="008D3787"/>
+    <w:rsid w:val="00602386"/>
   </w:style>
   <w:style w:type="table" w:default="1" w:styleId="TableNormal">
     <w:name w:val="Normal Table"/>
@@ -9885,7 +9917,7 @@
     <w:uiPriority w:val="99"/>
     <w:semiHidden/>
     <w:unhideWhenUsed/>
-    <w:rsid w:val="008D3787"/>
+    <w:rsid w:val="00602386"/>
   </w:style>
   <w:style w:type="paragraph" w:styleId="ListParagraph">
     <w:name w:val="List Paragraph"/>
@@ -10662,7 +10694,7 @@
 </file>
 
 <file path=customXml/itemProps1.xml><?xml version="1.0" encoding="utf-8"?>
-<ds:datastoreItem xmlns:ds="http://schemas.openxmlformats.org/officeDocument/2006/customXml" ds:itemID="{ACDB0803-AD92-41AC-A08C-589A5D8BB968}">
+<ds:datastoreItem xmlns:ds="http://schemas.openxmlformats.org/officeDocument/2006/customXml" ds:itemID="{942D554F-FAF4-42C7-B692-68B4CE02D4C4}">
   <ds:schemaRefs>
     <ds:schemaRef ds:uri="http://schemas.openxmlformats.org/officeDocument/2006/bibliography"/>
   </ds:schemaRefs>

</xml_diff>